<commit_message>
commit - ulazak na autoput
</commit_message>
<xml_diff>
--- a/Scenariji/UlazakNaAutoput.docx
+++ b/Scenariji/UlazakNaAutoput.docx
@@ -781,25 +781,6 @@
                 <w:color w:val="000000"/>
                 <w:lang w:eastAsia="hr-BA"/>
               </w:rPr>
-              <w:t>Očitanje kilaže vozila.</w:t>
-            </w:r>
-          </w:p>
-          <w:p>
-            <w:pPr>
-              <w:spacing w:after="0" w:line="240" w:lineRule="auto"/>
-              <w:rPr>
-                <w:rFonts w:ascii="Times New Roman" w:eastAsia="Times New Roman" w:hAnsi="Times New Roman" w:cs="Times New Roman"/>
-                <w:sz w:val="24"/>
-                <w:szCs w:val="24"/>
-                <w:lang w:eastAsia="hr-BA"/>
-              </w:rPr>
-            </w:pPr>
-            <w:r>
-              <w:rPr>
-                <w:rFonts w:ascii="Arial" w:eastAsia="Times New Roman" w:hAnsi="Arial" w:cs="Arial"/>
-                <w:color w:val="000000"/>
-                <w:lang w:eastAsia="hr-BA"/>
-              </w:rPr>
               <w:t>Kamera bilježi registarske oznake.</w:t>
             </w:r>
           </w:p>
@@ -977,10 +958,10 @@
         <w:tblLook w:val="04A0" w:firstRow="1" w:lastRow="0" w:firstColumn="1" w:lastColumn="0" w:noHBand="0" w:noVBand="1"/>
       </w:tblPr>
       <w:tblGrid>
-        <w:gridCol w:w="2002"/>
-        <w:gridCol w:w="1907"/>
-        <w:gridCol w:w="1617"/>
-        <w:gridCol w:w="3746"/>
+        <w:gridCol w:w="2259"/>
+        <w:gridCol w:w="1168"/>
+        <w:gridCol w:w="1749"/>
+        <w:gridCol w:w="4096"/>
       </w:tblGrid>
       <w:tr>
         <w:tc>
@@ -1307,43 +1288,6 @@
           </w:tcPr>
           <w:p>
             <w:pPr>
-              <w:spacing w:after="0" w:line="0" w:lineRule="atLeast"/>
-              <w:rPr>
-                <w:rFonts w:ascii="Times New Roman" w:eastAsia="Times New Roman" w:hAnsi="Times New Roman" w:cs="Times New Roman"/>
-                <w:sz w:val="24"/>
-                <w:szCs w:val="24"/>
-                <w:lang w:eastAsia="hr-BA"/>
-              </w:rPr>
-            </w:pPr>
-            <w:r>
-              <w:rPr>
-                <w:rFonts w:ascii="Arial" w:eastAsia="Times New Roman" w:hAnsi="Arial" w:cs="Arial"/>
-                <w:color w:val="000000"/>
-                <w:lang w:eastAsia="hr-BA"/>
-              </w:rPr>
-              <w:t>2. Prikupljanje informacije o težini vozila</w:t>
-            </w:r>
-          </w:p>
-        </w:tc>
-        <w:tc>
-          <w:tcPr>
-            <w:tcW w:w="0" w:type="auto"/>
-            <w:tcBorders>
-              <w:top w:val="single" w:sz="8" w:space="0" w:color="000000"/>
-              <w:left w:val="single" w:sz="8" w:space="0" w:color="000000"/>
-              <w:bottom w:val="single" w:sz="8" w:space="0" w:color="000000"/>
-              <w:right w:val="single" w:sz="8" w:space="0" w:color="000000"/>
-            </w:tcBorders>
-            <w:tcMar>
-              <w:top w:w="100" w:type="dxa"/>
-              <w:left w:w="100" w:type="dxa"/>
-              <w:bottom w:w="100" w:type="dxa"/>
-              <w:right w:w="100" w:type="dxa"/>
-            </w:tcMar>
-            <w:hideMark/>
-          </w:tcPr>
-          <w:p>
-            <w:pPr>
               <w:spacing w:after="0" w:line="240" w:lineRule="auto"/>
               <w:rPr>
                 <w:rFonts w:ascii="Times New Roman" w:eastAsia="Times New Roman" w:hAnsi="Times New Roman" w:cs="Times New Roman"/>
@@ -1352,6 +1296,51 @@
                 <w:lang w:eastAsia="hr-BA"/>
               </w:rPr>
             </w:pPr>
+          </w:p>
+        </w:tc>
+        <w:tc>
+          <w:tcPr>
+            <w:tcW w:w="0" w:type="auto"/>
+            <w:tcBorders>
+              <w:top w:val="single" w:sz="8" w:space="0" w:color="000000"/>
+              <w:left w:val="single" w:sz="8" w:space="0" w:color="000000"/>
+              <w:bottom w:val="single" w:sz="8" w:space="0" w:color="000000"/>
+              <w:right w:val="single" w:sz="8" w:space="0" w:color="000000"/>
+            </w:tcBorders>
+            <w:tcMar>
+              <w:top w:w="100" w:type="dxa"/>
+              <w:left w:w="100" w:type="dxa"/>
+              <w:bottom w:w="100" w:type="dxa"/>
+              <w:right w:w="100" w:type="dxa"/>
+            </w:tcMar>
+            <w:hideMark/>
+          </w:tcPr>
+          <w:p>
+            <w:pPr>
+              <w:spacing w:after="0" w:line="0" w:lineRule="atLeast"/>
+              <w:rPr>
+                <w:rFonts w:ascii="Times New Roman" w:eastAsia="Times New Roman" w:hAnsi="Times New Roman" w:cs="Times New Roman"/>
+                <w:sz w:val="24"/>
+                <w:szCs w:val="24"/>
+                <w:lang w:eastAsia="hr-BA"/>
+              </w:rPr>
+            </w:pPr>
+            <w:r>
+              <w:rPr>
+                <w:rFonts w:ascii="Arial" w:eastAsia="Times New Roman" w:hAnsi="Arial" w:cs="Arial"/>
+                <w:color w:val="000000"/>
+                <w:lang w:eastAsia="hr-BA"/>
+              </w:rPr>
+              <w:t>2</w:t>
+            </w:r>
+            <w:r>
+              <w:rPr>
+                <w:rFonts w:ascii="Arial" w:eastAsia="Times New Roman" w:hAnsi="Arial" w:cs="Arial"/>
+                <w:color w:val="000000"/>
+                <w:lang w:eastAsia="hr-BA"/>
+              </w:rPr>
+              <w:t>. Bilježi registarske oznake</w:t>
+            </w:r>
           </w:p>
         </w:tc>
         <w:tc>
@@ -1462,43 +1451,6 @@
           </w:tcPr>
           <w:p>
             <w:pPr>
-              <w:spacing w:after="0" w:line="0" w:lineRule="atLeast"/>
-              <w:rPr>
-                <w:rFonts w:ascii="Times New Roman" w:eastAsia="Times New Roman" w:hAnsi="Times New Roman" w:cs="Times New Roman"/>
-                <w:sz w:val="24"/>
-                <w:szCs w:val="24"/>
-                <w:lang w:eastAsia="hr-BA"/>
-              </w:rPr>
-            </w:pPr>
-            <w:r>
-              <w:rPr>
-                <w:rFonts w:ascii="Arial" w:eastAsia="Times New Roman" w:hAnsi="Arial" w:cs="Arial"/>
-                <w:color w:val="000000"/>
-                <w:lang w:eastAsia="hr-BA"/>
-              </w:rPr>
-              <w:t>3. Bilježi registarske oznake</w:t>
-            </w:r>
-          </w:p>
-        </w:tc>
-        <w:tc>
-          <w:tcPr>
-            <w:tcW w:w="0" w:type="auto"/>
-            <w:tcBorders>
-              <w:top w:val="single" w:sz="8" w:space="0" w:color="000000"/>
-              <w:left w:val="single" w:sz="8" w:space="0" w:color="000000"/>
-              <w:bottom w:val="single" w:sz="8" w:space="0" w:color="000000"/>
-              <w:right w:val="single" w:sz="8" w:space="0" w:color="000000"/>
-            </w:tcBorders>
-            <w:tcMar>
-              <w:top w:w="100" w:type="dxa"/>
-              <w:left w:w="100" w:type="dxa"/>
-              <w:bottom w:w="100" w:type="dxa"/>
-              <w:right w:w="100" w:type="dxa"/>
-            </w:tcMar>
-            <w:hideMark/>
-          </w:tcPr>
-          <w:p>
-            <w:pPr>
               <w:spacing w:after="0" w:line="240" w:lineRule="auto"/>
               <w:rPr>
                 <w:rFonts w:ascii="Times New Roman" w:eastAsia="Times New Roman" w:hAnsi="Times New Roman" w:cs="Times New Roman"/>
@@ -1509,255 +1461,64 @@
             </w:pPr>
           </w:p>
         </w:tc>
-      </w:tr>
-      <w:tr>
-        <w:tc>
-          <w:tcPr>
-            <w:tcW w:w="0" w:type="auto"/>
-            <w:tcBorders>
-              <w:top w:val="single" w:sz="8" w:space="0" w:color="000000"/>
-              <w:left w:val="single" w:sz="8" w:space="0" w:color="000000"/>
-              <w:bottom w:val="single" w:sz="8" w:space="0" w:color="000000"/>
-              <w:right w:val="single" w:sz="8" w:space="0" w:color="000000"/>
-            </w:tcBorders>
-            <w:tcMar>
-              <w:top w:w="100" w:type="dxa"/>
-              <w:left w:w="100" w:type="dxa"/>
-              <w:bottom w:w="100" w:type="dxa"/>
-              <w:right w:w="100" w:type="dxa"/>
-            </w:tcMar>
-            <w:hideMark/>
-          </w:tcPr>
-          <w:p>
-            <w:pPr>
-              <w:spacing w:after="0" w:line="240" w:lineRule="auto"/>
-              <w:rPr>
-                <w:rFonts w:ascii="Times New Roman" w:eastAsia="Times New Roman" w:hAnsi="Times New Roman" w:cs="Times New Roman"/>
-                <w:sz w:val="1"/>
-                <w:szCs w:val="24"/>
-                <w:lang w:eastAsia="hr-BA"/>
-              </w:rPr>
-            </w:pPr>
-          </w:p>
-        </w:tc>
-        <w:tc>
-          <w:tcPr>
-            <w:tcW w:w="0" w:type="auto"/>
-            <w:tcBorders>
-              <w:top w:val="single" w:sz="8" w:space="0" w:color="000000"/>
-              <w:left w:val="single" w:sz="8" w:space="0" w:color="000000"/>
-              <w:bottom w:val="single" w:sz="8" w:space="0" w:color="000000"/>
-              <w:right w:val="single" w:sz="8" w:space="0" w:color="000000"/>
-            </w:tcBorders>
-            <w:tcMar>
-              <w:top w:w="100" w:type="dxa"/>
-              <w:left w:w="100" w:type="dxa"/>
-              <w:bottom w:w="100" w:type="dxa"/>
-              <w:right w:w="100" w:type="dxa"/>
-            </w:tcMar>
-            <w:hideMark/>
-          </w:tcPr>
-          <w:p>
-            <w:pPr>
-              <w:spacing w:after="0" w:line="240" w:lineRule="auto"/>
-              <w:rPr>
-                <w:rFonts w:ascii="Times New Roman" w:eastAsia="Times New Roman" w:hAnsi="Times New Roman" w:cs="Times New Roman"/>
-                <w:sz w:val="1"/>
-                <w:szCs w:val="24"/>
-                <w:lang w:eastAsia="hr-BA"/>
-              </w:rPr>
-            </w:pPr>
-          </w:p>
-        </w:tc>
-        <w:tc>
-          <w:tcPr>
-            <w:tcW w:w="0" w:type="auto"/>
-            <w:tcBorders>
-              <w:top w:val="single" w:sz="8" w:space="0" w:color="000000"/>
-              <w:left w:val="single" w:sz="8" w:space="0" w:color="000000"/>
-              <w:bottom w:val="single" w:sz="8" w:space="0" w:color="000000"/>
-              <w:right w:val="single" w:sz="8" w:space="0" w:color="000000"/>
-            </w:tcBorders>
-            <w:tcMar>
-              <w:top w:w="100" w:type="dxa"/>
-              <w:left w:w="100" w:type="dxa"/>
-              <w:bottom w:w="100" w:type="dxa"/>
-              <w:right w:w="100" w:type="dxa"/>
-            </w:tcMar>
-            <w:hideMark/>
-          </w:tcPr>
-          <w:p>
-            <w:pPr>
-              <w:spacing w:after="0" w:line="240" w:lineRule="auto"/>
-              <w:rPr>
-                <w:rFonts w:ascii="Times New Roman" w:eastAsia="Times New Roman" w:hAnsi="Times New Roman" w:cs="Times New Roman"/>
-                <w:sz w:val="1"/>
-                <w:szCs w:val="24"/>
-                <w:lang w:eastAsia="hr-BA"/>
-              </w:rPr>
-            </w:pPr>
-          </w:p>
-        </w:tc>
-        <w:tc>
-          <w:tcPr>
-            <w:tcW w:w="0" w:type="auto"/>
-            <w:tcBorders>
-              <w:top w:val="single" w:sz="8" w:space="0" w:color="000000"/>
-              <w:left w:val="single" w:sz="8" w:space="0" w:color="000000"/>
-              <w:bottom w:val="single" w:sz="8" w:space="0" w:color="000000"/>
-              <w:right w:val="single" w:sz="8" w:space="0" w:color="000000"/>
-            </w:tcBorders>
-            <w:tcMar>
-              <w:top w:w="100" w:type="dxa"/>
-              <w:left w:w="100" w:type="dxa"/>
-              <w:bottom w:w="100" w:type="dxa"/>
-              <w:right w:w="100" w:type="dxa"/>
-            </w:tcMar>
-            <w:hideMark/>
-          </w:tcPr>
-          <w:p>
-            <w:pPr>
-              <w:spacing w:after="0" w:line="0" w:lineRule="atLeast"/>
-              <w:rPr>
-                <w:rFonts w:ascii="Times New Roman" w:eastAsia="Times New Roman" w:hAnsi="Times New Roman" w:cs="Times New Roman"/>
-                <w:sz w:val="24"/>
-                <w:szCs w:val="24"/>
-                <w:lang w:eastAsia="hr-BA"/>
-              </w:rPr>
-            </w:pPr>
-            <w:r>
-              <w:rPr>
-                <w:rFonts w:ascii="Arial" w:eastAsia="Times New Roman" w:hAnsi="Arial" w:cs="Arial"/>
-                <w:color w:val="000000"/>
-                <w:lang w:eastAsia="hr-BA"/>
-              </w:rPr>
-              <w:t>4. Sistem određuje tip vozila u zavisnosti od vrijednosti očitanih senzorom za težinu</w:t>
-            </w:r>
-          </w:p>
-        </w:tc>
-      </w:tr>
-      <w:tr>
-        <w:tc>
-          <w:tcPr>
-            <w:tcW w:w="0" w:type="auto"/>
-            <w:tcBorders>
-              <w:top w:val="single" w:sz="8" w:space="0" w:color="000000"/>
-              <w:left w:val="single" w:sz="8" w:space="0" w:color="000000"/>
-              <w:bottom w:val="single" w:sz="8" w:space="0" w:color="000000"/>
-              <w:right w:val="single" w:sz="8" w:space="0" w:color="000000"/>
-            </w:tcBorders>
-            <w:tcMar>
-              <w:top w:w="100" w:type="dxa"/>
-              <w:left w:w="100" w:type="dxa"/>
-              <w:bottom w:w="100" w:type="dxa"/>
-              <w:right w:w="100" w:type="dxa"/>
-            </w:tcMar>
-            <w:hideMark/>
-          </w:tcPr>
-          <w:p>
-            <w:pPr>
-              <w:spacing w:after="0" w:line="240" w:lineRule="auto"/>
-              <w:rPr>
-                <w:rFonts w:ascii="Times New Roman" w:eastAsia="Times New Roman" w:hAnsi="Times New Roman" w:cs="Times New Roman"/>
-                <w:sz w:val="1"/>
-                <w:szCs w:val="24"/>
-                <w:lang w:eastAsia="hr-BA"/>
-              </w:rPr>
-            </w:pPr>
-          </w:p>
-        </w:tc>
-        <w:tc>
-          <w:tcPr>
-            <w:tcW w:w="0" w:type="auto"/>
-            <w:tcBorders>
-              <w:top w:val="single" w:sz="8" w:space="0" w:color="000000"/>
-              <w:left w:val="single" w:sz="8" w:space="0" w:color="000000"/>
-              <w:bottom w:val="single" w:sz="8" w:space="0" w:color="000000"/>
-              <w:right w:val="single" w:sz="8" w:space="0" w:color="000000"/>
-            </w:tcBorders>
-            <w:tcMar>
-              <w:top w:w="100" w:type="dxa"/>
-              <w:left w:w="100" w:type="dxa"/>
-              <w:bottom w:w="100" w:type="dxa"/>
-              <w:right w:w="100" w:type="dxa"/>
-            </w:tcMar>
-            <w:hideMark/>
-          </w:tcPr>
-          <w:p>
-            <w:pPr>
-              <w:spacing w:after="0" w:line="240" w:lineRule="auto"/>
-              <w:rPr>
-                <w:rFonts w:ascii="Times New Roman" w:eastAsia="Times New Roman" w:hAnsi="Times New Roman" w:cs="Times New Roman"/>
-                <w:sz w:val="1"/>
-                <w:szCs w:val="24"/>
-                <w:lang w:eastAsia="hr-BA"/>
-              </w:rPr>
-            </w:pPr>
-          </w:p>
-        </w:tc>
-        <w:tc>
-          <w:tcPr>
-            <w:tcW w:w="0" w:type="auto"/>
-            <w:tcBorders>
-              <w:top w:val="single" w:sz="8" w:space="0" w:color="000000"/>
-              <w:left w:val="single" w:sz="8" w:space="0" w:color="000000"/>
-              <w:bottom w:val="single" w:sz="8" w:space="0" w:color="000000"/>
-              <w:right w:val="single" w:sz="8" w:space="0" w:color="000000"/>
-            </w:tcBorders>
-            <w:tcMar>
-              <w:top w:w="100" w:type="dxa"/>
-              <w:left w:w="100" w:type="dxa"/>
-              <w:bottom w:w="100" w:type="dxa"/>
-              <w:right w:w="100" w:type="dxa"/>
-            </w:tcMar>
-            <w:hideMark/>
-          </w:tcPr>
-          <w:p>
-            <w:pPr>
-              <w:spacing w:after="0" w:line="240" w:lineRule="auto"/>
-              <w:rPr>
-                <w:rFonts w:ascii="Times New Roman" w:eastAsia="Times New Roman" w:hAnsi="Times New Roman" w:cs="Times New Roman"/>
-                <w:sz w:val="1"/>
-                <w:szCs w:val="24"/>
-                <w:lang w:eastAsia="hr-BA"/>
-              </w:rPr>
-            </w:pPr>
-          </w:p>
-        </w:tc>
-        <w:tc>
-          <w:tcPr>
-            <w:tcW w:w="0" w:type="auto"/>
-            <w:tcBorders>
-              <w:top w:val="single" w:sz="8" w:space="0" w:color="000000"/>
-              <w:left w:val="single" w:sz="8" w:space="0" w:color="000000"/>
-              <w:bottom w:val="single" w:sz="8" w:space="0" w:color="000000"/>
-              <w:right w:val="single" w:sz="8" w:space="0" w:color="000000"/>
-            </w:tcBorders>
-            <w:tcMar>
-              <w:top w:w="100" w:type="dxa"/>
-              <w:left w:w="100" w:type="dxa"/>
-              <w:bottom w:w="100" w:type="dxa"/>
-              <w:right w:w="100" w:type="dxa"/>
-            </w:tcMar>
-            <w:hideMark/>
-          </w:tcPr>
-          <w:p>
-            <w:pPr>
-              <w:spacing w:after="0" w:line="0" w:lineRule="atLeast"/>
-              <w:rPr>
-                <w:rFonts w:ascii="Times New Roman" w:eastAsia="Times New Roman" w:hAnsi="Times New Roman" w:cs="Times New Roman"/>
-                <w:sz w:val="24"/>
-                <w:szCs w:val="24"/>
-                <w:lang w:eastAsia="hr-BA"/>
-              </w:rPr>
-            </w:pPr>
-            <w:r>
-              <w:rPr>
-                <w:rFonts w:ascii="Arial" w:eastAsia="Times New Roman" w:hAnsi="Arial" w:cs="Arial"/>
-                <w:color w:val="000000"/>
-                <w:lang w:eastAsia="hr-BA"/>
-              </w:rPr>
-              <w:t>5. Sistem obrađuje podatke dobivene od senzora za uređaj-karticu i upoređuje sa podacima dobivenih sa senzora za težinu i sa kamere</w:t>
+        <w:tc>
+          <w:tcPr>
+            <w:tcW w:w="0" w:type="auto"/>
+            <w:tcBorders>
+              <w:top w:val="single" w:sz="8" w:space="0" w:color="000000"/>
+              <w:left w:val="single" w:sz="8" w:space="0" w:color="000000"/>
+              <w:bottom w:val="single" w:sz="8" w:space="0" w:color="000000"/>
+              <w:right w:val="single" w:sz="8" w:space="0" w:color="000000"/>
+            </w:tcBorders>
+            <w:tcMar>
+              <w:top w:w="100" w:type="dxa"/>
+              <w:left w:w="100" w:type="dxa"/>
+              <w:bottom w:w="100" w:type="dxa"/>
+              <w:right w:w="100" w:type="dxa"/>
+            </w:tcMar>
+            <w:hideMark/>
+          </w:tcPr>
+          <w:p>
+            <w:pPr>
+              <w:spacing w:after="0" w:line="0" w:lineRule="atLeast"/>
+              <w:rPr>
+                <w:rFonts w:ascii="Times New Roman" w:eastAsia="Times New Roman" w:hAnsi="Times New Roman" w:cs="Times New Roman"/>
+                <w:sz w:val="24"/>
+                <w:szCs w:val="24"/>
+                <w:lang w:eastAsia="hr-BA"/>
+              </w:rPr>
+            </w:pPr>
+            <w:r>
+              <w:rPr>
+                <w:rFonts w:ascii="Arial" w:eastAsia="Times New Roman" w:hAnsi="Arial" w:cs="Arial"/>
+                <w:color w:val="000000"/>
+                <w:lang w:eastAsia="hr-BA"/>
+              </w:rPr>
+              <w:t>3</w:t>
+            </w:r>
+            <w:r>
+              <w:rPr>
+                <w:rFonts w:ascii="Arial" w:eastAsia="Times New Roman" w:hAnsi="Arial" w:cs="Arial"/>
+                <w:color w:val="000000"/>
+                <w:lang w:eastAsia="hr-BA"/>
+              </w:rPr>
+              <w:t xml:space="preserve">. Sistem obrađuje podatke dobivene od senzora za uređaj-karticu i upoređuje sa </w:t>
+            </w:r>
+            <w:r>
+              <w:rPr>
+                <w:rFonts w:ascii="Arial" w:eastAsia="Times New Roman" w:hAnsi="Arial" w:cs="Arial"/>
+                <w:color w:val="000000"/>
+                <w:lang w:eastAsia="hr-BA"/>
+              </w:rPr>
+              <w:t>podacima dobivenih od</w:t>
+            </w:r>
+            <w:r>
+              <w:rPr>
+                <w:rFonts w:ascii="Arial" w:eastAsia="Times New Roman" w:hAnsi="Arial" w:cs="Arial"/>
+                <w:color w:val="000000"/>
+                <w:lang w:eastAsia="hr-BA"/>
+              </w:rPr>
+              <w:t xml:space="preserve"> kamere</w:t>
             </w:r>
           </w:p>
         </w:tc>

</xml_diff>